<commit_message>
Changing Dependencies and adding non-docx version
Check if merging install-lines works as expected
</commit_message>
<xml_diff>
--- a/ACORN_Dependencies.docx
+++ b/ACORN_Dependencies.docx
@@ -105,7 +105,7 @@
           <w:color w:val="202124"/>
           <w:shd w:val="clear" w:color="auto" w:fill="FFFFFF"/>
         </w:rPr>
-        <w:t xml:space="preserve"> apt-get install python3-pip</w:t>
+        <w:t xml:space="preserve"> apt-get install </w:t>
       </w:r>
       <w:r>
         <w:rPr>
@@ -113,71 +113,7 @@
           <w:color w:val="202124"/>
           <w:shd w:val="clear" w:color="auto" w:fill="FFFFFF"/>
         </w:rPr>
-        <w:t xml:space="preserve"> python3-dev</w:t>
-      </w:r>
-    </w:p>
-    <w:p>
-      <w:pPr>
-        <w:rPr>
-          <w:rFonts w:cstheme="minorHAnsi"/>
-        </w:rPr>
-      </w:pPr>
-      <w:proofErr w:type="spellStart"/>
-      <w:r>
-        <w:rPr>
-          <w:rFonts w:cstheme="minorHAnsi"/>
-        </w:rPr>
-        <w:t>sudo</w:t>
-      </w:r>
-      <w:proofErr w:type="spellEnd"/>
-      <w:r>
-        <w:rPr>
-          <w:rFonts w:cstheme="minorHAnsi"/>
-        </w:rPr>
-        <w:t xml:space="preserve"> python3 -m pip install --upgrade pip </w:t>
-      </w:r>
-      <w:proofErr w:type="spellStart"/>
-      <w:r>
-        <w:rPr>
-          <w:rFonts w:cstheme="minorHAnsi"/>
-        </w:rPr>
-        <w:t>setuptools</w:t>
-      </w:r>
-      <w:proofErr w:type="spellEnd"/>
-      <w:r>
-        <w:rPr>
-          <w:rFonts w:cstheme="minorHAnsi"/>
-        </w:rPr>
-        <w:t xml:space="preserve"> wheel</w:t>
-      </w:r>
-    </w:p>
-    <w:p>
-      <w:pPr>
-        <w:rPr>
-          <w:rFonts w:cstheme="minorHAnsi"/>
-          <w:color w:val="1F2937"/>
-          <w:shd w:val="clear" w:color="auto" w:fill="F3F4F6"/>
-        </w:rPr>
-      </w:pPr>
-      <w:proofErr w:type="spellStart"/>
-      <w:r>
-        <w:rPr>
-          <w:rFonts w:cstheme="minorHAnsi"/>
-        </w:rPr>
-        <w:t>sudo</w:t>
-      </w:r>
-      <w:proofErr w:type="spellEnd"/>
-      <w:r>
-        <w:rPr>
-          <w:rFonts w:cstheme="minorHAnsi"/>
-        </w:rPr>
-        <w:t xml:space="preserve"> </w:t>
-      </w:r>
-      <w:r>
-        <w:rPr>
-          <w:rFonts w:cstheme="minorHAnsi"/>
-        </w:rPr>
-        <w:t xml:space="preserve">apt install </w:t>
+        <w:t xml:space="preserve">-y </w:t>
       </w:r>
       <w:r>
         <w:rPr>
@@ -193,299 +129,386 @@
           <w:color w:val="202124"/>
           <w:shd w:val="clear" w:color="auto" w:fill="FFFFFF"/>
         </w:rPr>
-        <w:t xml:space="preserve"> </w:t>
-      </w:r>
-      <w:r>
-        <w:rPr>
-          <w:rFonts w:cstheme="minorHAnsi"/>
-          <w:color w:val="1F2937"/>
-          <w:shd w:val="clear" w:color="auto" w:fill="F3F4F6"/>
-        </w:rPr>
-        <w:t>python3-opencv</w:t>
-      </w:r>
-      <w:r>
-        <w:rPr>
-          <w:rFonts w:cstheme="minorHAnsi"/>
-          <w:color w:val="1F2937"/>
-          <w:shd w:val="clear" w:color="auto" w:fill="F3F4F6"/>
-        </w:rPr>
-        <w:t xml:space="preserve"> </w:t>
-      </w:r>
-      <w:r>
-        <w:rPr>
-          <w:rFonts w:cstheme="minorHAnsi"/>
-          <w:color w:val="1F2937"/>
-          <w:shd w:val="clear" w:color="auto" w:fill="F3F4F6"/>
-        </w:rPr>
-        <w:t>python3-matplotlib</w:t>
-      </w:r>
-      <w:r>
-        <w:rPr>
-          <w:rFonts w:cstheme="minorHAnsi"/>
-          <w:color w:val="1F2937"/>
-          <w:shd w:val="clear" w:color="auto" w:fill="F3F4F6"/>
-        </w:rPr>
-        <w:t xml:space="preserve"> </w:t>
-      </w:r>
-      <w:r>
-        <w:rPr>
-          <w:rFonts w:cstheme="minorHAnsi"/>
-          <w:color w:val="1F2937"/>
-          <w:shd w:val="clear" w:color="auto" w:fill="F3F4F6"/>
-        </w:rPr>
-        <w:t>python3-numpy</w:t>
-      </w:r>
-      <w:r>
-        <w:rPr>
-          <w:rFonts w:cstheme="minorHAnsi"/>
-          <w:color w:val="1F2937"/>
-          <w:shd w:val="clear" w:color="auto" w:fill="F3F4F6"/>
-        </w:rPr>
-        <w:t xml:space="preserve"> </w:t>
-      </w:r>
-      <w:r>
-        <w:rPr>
-          <w:rFonts w:cstheme="minorHAnsi"/>
-          <w:color w:val="1F2937"/>
-          <w:shd w:val="clear" w:color="auto" w:fill="F3F4F6"/>
-        </w:rPr>
-        <w:t>python3-picamera</w:t>
-      </w:r>
-      <w:r>
-        <w:rPr>
-          <w:rFonts w:cstheme="minorHAnsi"/>
-          <w:color w:val="1F2937"/>
-          <w:shd w:val="clear" w:color="auto" w:fill="F3F4F6"/>
-        </w:rPr>
-        <w:t xml:space="preserve"> </w:t>
-      </w:r>
-      <w:r>
-        <w:rPr>
-          <w:rFonts w:cstheme="minorHAnsi"/>
-          <w:color w:val="1F2937"/>
-          <w:shd w:val="clear" w:color="auto" w:fill="F3F4F6"/>
-        </w:rPr>
-        <w:t>python3-RPI.GPIO</w:t>
-      </w:r>
-      <w:r>
-        <w:rPr>
-          <w:rFonts w:cstheme="minorHAnsi"/>
-          <w:color w:val="1F2937"/>
-          <w:shd w:val="clear" w:color="auto" w:fill="F3F4F6"/>
-        </w:rPr>
-        <w:t xml:space="preserve"> python3-libgpiod</w:t>
-      </w:r>
-    </w:p>
-    <w:p>
-      <w:pPr>
-        <w:rPr>
-          <w:rFonts w:cstheme="minorHAnsi"/>
-          <w:color w:val="1F2937"/>
-          <w:shd w:val="clear" w:color="auto" w:fill="F3F4F6"/>
-        </w:rPr>
-      </w:pPr>
-      <w:proofErr w:type="spellStart"/>
-      <w:r>
-        <w:rPr>
-          <w:rFonts w:cstheme="minorHAnsi"/>
-          <w:color w:val="1F2937"/>
-          <w:shd w:val="clear" w:color="auto" w:fill="F3F4F6"/>
-        </w:rPr>
-        <w:t>sudo</w:t>
-      </w:r>
-      <w:proofErr w:type="spellEnd"/>
-      <w:r>
-        <w:rPr>
-          <w:rFonts w:cstheme="minorHAnsi"/>
-          <w:color w:val="1F2937"/>
-          <w:shd w:val="clear" w:color="auto" w:fill="F3F4F6"/>
-        </w:rPr>
-        <w:t xml:space="preserve"> pip</w:t>
-      </w:r>
-      <w:r>
-        <w:rPr>
-          <w:rFonts w:cstheme="minorHAnsi"/>
-          <w:color w:val="1F2937"/>
-          <w:shd w:val="clear" w:color="auto" w:fill="F3F4F6"/>
-        </w:rPr>
-        <w:t>3</w:t>
-      </w:r>
-      <w:r>
-        <w:rPr>
-          <w:rFonts w:cstheme="minorHAnsi"/>
-          <w:color w:val="1F2937"/>
-          <w:shd w:val="clear" w:color="auto" w:fill="F3F4F6"/>
-        </w:rPr>
-        <w:t xml:space="preserve"> install </w:t>
-      </w:r>
-      <w:proofErr w:type="spellStart"/>
-      <w:r>
-        <w:rPr>
-          <w:rFonts w:cstheme="minorHAnsi"/>
-          <w:color w:val="1F2937"/>
-          <w:shd w:val="clear" w:color="auto" w:fill="F3F4F6"/>
-        </w:rPr>
-        <w:t>imutils</w:t>
-      </w:r>
-      <w:proofErr w:type="spellEnd"/>
-    </w:p>
-    <w:p>
-      <w:pPr>
-        <w:rPr>
-          <w:rFonts w:cstheme="minorHAnsi"/>
-          <w:color w:val="1F2937"/>
-          <w:shd w:val="clear" w:color="auto" w:fill="F3F4F6"/>
-        </w:rPr>
-      </w:pPr>
-      <w:proofErr w:type="spellStart"/>
-      <w:r>
-        <w:rPr>
-          <w:rFonts w:cstheme="minorHAnsi"/>
-          <w:color w:val="1F2937"/>
-          <w:shd w:val="clear" w:color="auto" w:fill="F3F4F6"/>
-        </w:rPr>
-        <w:t>sudo</w:t>
-      </w:r>
-      <w:proofErr w:type="spellEnd"/>
-      <w:r>
-        <w:rPr>
-          <w:rFonts w:cstheme="minorHAnsi"/>
-          <w:color w:val="1F2937"/>
-          <w:shd w:val="clear" w:color="auto" w:fill="F3F4F6"/>
-        </w:rPr>
-        <w:t xml:space="preserve"> pip3 install </w:t>
-      </w:r>
-      <w:proofErr w:type="spellStart"/>
-      <w:r>
-        <w:rPr>
-          <w:rFonts w:cstheme="minorHAnsi"/>
-          <w:color w:val="1F2937"/>
-          <w:shd w:val="clear" w:color="auto" w:fill="F3F4F6"/>
-        </w:rPr>
-        <w:t>adafruit-circuitpython-dht</w:t>
-      </w:r>
-      <w:proofErr w:type="spellEnd"/>
-    </w:p>
-    <w:p>
-      <w:pPr>
-        <w:rPr>
-          <w:rFonts w:cstheme="minorHAnsi"/>
-        </w:rPr>
-      </w:pPr>
-    </w:p>
-    <w:p>
-      <w:pPr>
-        <w:rPr>
-          <w:rFonts w:cstheme="minorHAnsi"/>
-        </w:rPr>
-      </w:pPr>
-    </w:p>
-    <w:p>
-      <w:pPr>
-        <w:rPr>
-          <w:rFonts w:cstheme="minorHAnsi"/>
-          <w:b/>
-          <w:bCs/>
-          <w:u w:val="single"/>
-        </w:rPr>
-      </w:pPr>
-      <w:r>
-        <w:rPr>
-          <w:rFonts w:cstheme="minorHAnsi"/>
-          <w:b/>
-          <w:bCs/>
-          <w:u w:val="single"/>
-        </w:rPr>
-        <w:t>Dependencies list:</w:t>
-      </w:r>
-    </w:p>
-    <w:p>
-      <w:pPr>
-        <w:rPr>
-          <w:rFonts w:cstheme="minorHAnsi"/>
-          <w:b/>
-          <w:bCs/>
-        </w:rPr>
-      </w:pPr>
-      <w:r>
-        <w:rPr>
-          <w:rFonts w:cstheme="minorHAnsi"/>
-          <w:b/>
-          <w:bCs/>
-        </w:rPr>
-        <w:t>Dev</w:t>
-      </w:r>
-    </w:p>
-    <w:p>
-      <w:pPr>
-        <w:rPr>
-          <w:rFonts w:cstheme="minorHAnsi"/>
-        </w:rPr>
-      </w:pPr>
-      <w:proofErr w:type="spellStart"/>
-      <w:r>
-        <w:rPr>
-          <w:rFonts w:cstheme="minorHAnsi"/>
-        </w:rPr>
-        <w:t>Sudo</w:t>
-      </w:r>
-      <w:proofErr w:type="spellEnd"/>
-      <w:r>
-        <w:rPr>
-          <w:rFonts w:cstheme="minorHAnsi"/>
-        </w:rPr>
-        <w:t xml:space="preserve"> apt-get install python3-dev</w:t>
-      </w:r>
-    </w:p>
-    <w:p>
-      <w:pPr>
-        <w:rPr>
-          <w:rFonts w:cstheme="minorHAnsi"/>
-          <w:b/>
-          <w:bCs/>
-          <w:u w:val="single"/>
-        </w:rPr>
-      </w:pPr>
-    </w:p>
-    <w:p>
-      <w:pPr>
-        <w:rPr>
-          <w:rFonts w:cstheme="minorHAnsi"/>
-          <w:b/>
-          <w:bCs/>
-        </w:rPr>
-      </w:pPr>
-      <w:r>
-        <w:rPr>
-          <w:rFonts w:cstheme="minorHAnsi"/>
-          <w:b/>
-          <w:bCs/>
-        </w:rPr>
-        <w:t>PIP</w:t>
-      </w:r>
-    </w:p>
-    <w:p>
-      <w:pPr>
-        <w:rPr>
-          <w:rFonts w:cstheme="minorHAnsi"/>
-        </w:rPr>
-      </w:pPr>
-      <w:proofErr w:type="spellStart"/>
+        <w:t xml:space="preserve"> python3-dev</w:t>
+      </w:r>
       <w:r>
         <w:rPr>
           <w:rFonts w:cstheme="minorHAnsi"/>
           <w:color w:val="202124"/>
           <w:shd w:val="clear" w:color="auto" w:fill="FFFFFF"/>
         </w:rPr>
-        <w:t>sudo</w:t>
-      </w:r>
-      <w:proofErr w:type="spellEnd"/>
+        <w:t xml:space="preserve"> </w:t>
+      </w:r>
+      <w:proofErr w:type="spellStart"/>
       <w:r>
         <w:rPr>
           <w:rFonts w:cstheme="minorHAnsi"/>
           <w:color w:val="202124"/>
           <w:shd w:val="clear" w:color="auto" w:fill="FFFFFF"/>
         </w:rPr>
+        <w:t>gpac</w:t>
+      </w:r>
+      <w:proofErr w:type="spellEnd"/>
+    </w:p>
+    <w:p>
+      <w:pPr>
+        <w:rPr>
+          <w:rFonts w:cstheme="minorHAnsi"/>
+        </w:rPr>
+      </w:pPr>
+      <w:proofErr w:type="spellStart"/>
+      <w:r>
+        <w:rPr>
+          <w:rFonts w:cstheme="minorHAnsi"/>
+        </w:rPr>
+        <w:t>sudo</w:t>
+      </w:r>
+      <w:proofErr w:type="spellEnd"/>
+      <w:r>
+        <w:rPr>
+          <w:rFonts w:cstheme="minorHAnsi"/>
+        </w:rPr>
+        <w:t xml:space="preserve"> python3 -m pip install --upgrade pip </w:t>
+      </w:r>
+      <w:proofErr w:type="spellStart"/>
+      <w:r>
+        <w:rPr>
+          <w:rFonts w:cstheme="minorHAnsi"/>
+        </w:rPr>
+        <w:t>setuptools</w:t>
+      </w:r>
+      <w:proofErr w:type="spellEnd"/>
+      <w:r>
+        <w:rPr>
+          <w:rFonts w:cstheme="minorHAnsi"/>
+        </w:rPr>
+        <w:t xml:space="preserve"> wheel</w:t>
+      </w:r>
+    </w:p>
+    <w:p>
+      <w:pPr>
+        <w:rPr>
+          <w:rFonts w:cstheme="minorHAnsi"/>
+          <w:color w:val="1F2937"/>
+          <w:shd w:val="clear" w:color="auto" w:fill="F3F4F6"/>
+        </w:rPr>
+      </w:pPr>
+      <w:proofErr w:type="spellStart"/>
+      <w:r>
+        <w:rPr>
+          <w:rFonts w:cstheme="minorHAnsi"/>
+        </w:rPr>
+        <w:t>sudo</w:t>
+      </w:r>
+      <w:proofErr w:type="spellEnd"/>
+      <w:r>
+        <w:rPr>
+          <w:rFonts w:cstheme="minorHAnsi"/>
+        </w:rPr>
+        <w:t xml:space="preserve"> </w:t>
+      </w:r>
+      <w:r>
+        <w:rPr>
+          <w:rFonts w:cstheme="minorHAnsi"/>
+        </w:rPr>
+        <w:t xml:space="preserve">apt install </w:t>
+      </w:r>
+      <w:r>
+        <w:rPr>
+          <w:rFonts w:cstheme="minorHAnsi"/>
+        </w:rPr>
+        <w:t xml:space="preserve">-y </w:t>
+      </w:r>
+      <w:r>
+        <w:rPr>
+          <w:rFonts w:cstheme="minorHAnsi"/>
+          <w:color w:val="202124"/>
+          <w:shd w:val="clear" w:color="auto" w:fill="FFFFFF"/>
+        </w:rPr>
+        <w:t>python3-pip</w:t>
+      </w:r>
+      <w:r>
+        <w:rPr>
+          <w:rFonts w:cstheme="minorHAnsi"/>
+          <w:color w:val="202124"/>
+          <w:shd w:val="clear" w:color="auto" w:fill="FFFFFF"/>
+        </w:rPr>
+        <w:t xml:space="preserve"> </w:t>
+      </w:r>
+      <w:r>
+        <w:rPr>
+          <w:rFonts w:cstheme="minorHAnsi"/>
+          <w:color w:val="1F2937"/>
+          <w:shd w:val="clear" w:color="auto" w:fill="F3F4F6"/>
+        </w:rPr>
+        <w:t>python3-opencv</w:t>
+      </w:r>
+      <w:r>
+        <w:rPr>
+          <w:rFonts w:cstheme="minorHAnsi"/>
+          <w:color w:val="1F2937"/>
+          <w:shd w:val="clear" w:color="auto" w:fill="F3F4F6"/>
+        </w:rPr>
+        <w:t xml:space="preserve"> </w:t>
+      </w:r>
+      <w:r>
+        <w:rPr>
+          <w:rFonts w:cstheme="minorHAnsi"/>
+          <w:color w:val="1F2937"/>
+          <w:shd w:val="clear" w:color="auto" w:fill="F3F4F6"/>
+        </w:rPr>
+        <w:t>python3-matplotlib</w:t>
+      </w:r>
+      <w:r>
+        <w:rPr>
+          <w:rFonts w:cstheme="minorHAnsi"/>
+          <w:color w:val="1F2937"/>
+          <w:shd w:val="clear" w:color="auto" w:fill="F3F4F6"/>
+        </w:rPr>
+        <w:t xml:space="preserve"> </w:t>
+      </w:r>
+      <w:r>
+        <w:rPr>
+          <w:rFonts w:cstheme="minorHAnsi"/>
+          <w:color w:val="1F2937"/>
+          <w:shd w:val="clear" w:color="auto" w:fill="F3F4F6"/>
+        </w:rPr>
+        <w:t>python3-numpy</w:t>
+      </w:r>
+      <w:r>
+        <w:rPr>
+          <w:rFonts w:cstheme="minorHAnsi"/>
+          <w:color w:val="1F2937"/>
+          <w:shd w:val="clear" w:color="auto" w:fill="F3F4F6"/>
+        </w:rPr>
+        <w:t xml:space="preserve"> </w:t>
+      </w:r>
+      <w:r>
+        <w:rPr>
+          <w:rFonts w:cstheme="minorHAnsi"/>
+          <w:color w:val="1F2937"/>
+          <w:shd w:val="clear" w:color="auto" w:fill="F3F4F6"/>
+        </w:rPr>
+        <w:t>python3-picamera</w:t>
+      </w:r>
+      <w:r>
+        <w:rPr>
+          <w:rFonts w:cstheme="minorHAnsi"/>
+          <w:color w:val="1F2937"/>
+          <w:shd w:val="clear" w:color="auto" w:fill="F3F4F6"/>
+        </w:rPr>
+        <w:t xml:space="preserve"> </w:t>
+      </w:r>
+      <w:r>
+        <w:rPr>
+          <w:rFonts w:cstheme="minorHAnsi"/>
+          <w:color w:val="1F2937"/>
+          <w:shd w:val="clear" w:color="auto" w:fill="F3F4F6"/>
+        </w:rPr>
+        <w:t>python3-RPI.GPIO</w:t>
+      </w:r>
+      <w:r>
+        <w:rPr>
+          <w:rFonts w:cstheme="minorHAnsi"/>
+          <w:color w:val="1F2937"/>
+          <w:shd w:val="clear" w:color="auto" w:fill="F3F4F6"/>
+        </w:rPr>
+        <w:t xml:space="preserve"> python3-libgpiod</w:t>
+      </w:r>
+    </w:p>
+    <w:p>
+      <w:proofErr w:type="spellStart"/>
+      <w:r>
+        <w:rPr>
+          <w:rFonts w:cstheme="minorHAnsi"/>
+          <w:color w:val="1F2937"/>
+          <w:shd w:val="clear" w:color="auto" w:fill="F3F4F6"/>
+        </w:rPr>
+        <w:t>sudo</w:t>
+      </w:r>
+      <w:proofErr w:type="spellEnd"/>
+      <w:r>
+        <w:rPr>
+          <w:rFonts w:cstheme="minorHAnsi"/>
+          <w:color w:val="1F2937"/>
+          <w:shd w:val="clear" w:color="auto" w:fill="F3F4F6"/>
+        </w:rPr>
+        <w:t xml:space="preserve"> pip</w:t>
+      </w:r>
+      <w:r>
+        <w:rPr>
+          <w:rFonts w:cstheme="minorHAnsi"/>
+          <w:color w:val="1F2937"/>
+          <w:shd w:val="clear" w:color="auto" w:fill="F3F4F6"/>
+        </w:rPr>
+        <w:t>3</w:t>
+      </w:r>
+      <w:r>
+        <w:rPr>
+          <w:rFonts w:cstheme="minorHAnsi"/>
+          <w:color w:val="1F2937"/>
+          <w:shd w:val="clear" w:color="auto" w:fill="F3F4F6"/>
+        </w:rPr>
+        <w:t xml:space="preserve"> install</w:t>
+      </w:r>
+      <w:r>
+        <w:rPr>
+          <w:rFonts w:cstheme="minorHAnsi"/>
+          <w:color w:val="1F2937"/>
+          <w:shd w:val="clear" w:color="auto" w:fill="F3F4F6"/>
+        </w:rPr>
+        <w:t xml:space="preserve"> -y</w:t>
+      </w:r>
+      <w:r>
+        <w:rPr>
+          <w:rFonts w:cstheme="minorHAnsi"/>
+          <w:color w:val="1F2937"/>
+          <w:shd w:val="clear" w:color="auto" w:fill="F3F4F6"/>
+        </w:rPr>
+        <w:t xml:space="preserve"> </w:t>
+      </w:r>
+      <w:proofErr w:type="spellStart"/>
+      <w:r>
+        <w:rPr>
+          <w:rFonts w:cstheme="minorHAnsi"/>
+          <w:color w:val="1F2937"/>
+          <w:shd w:val="clear" w:color="auto" w:fill="F3F4F6"/>
+        </w:rPr>
+        <w:t>imutils</w:t>
+      </w:r>
+      <w:proofErr w:type="spellEnd"/>
+      <w:r>
+        <w:rPr>
+          <w:rFonts w:cstheme="minorHAnsi"/>
+          <w:color w:val="1F2937"/>
+          <w:shd w:val="clear" w:color="auto" w:fill="F3F4F6"/>
+        </w:rPr>
+        <w:t xml:space="preserve"> </w:t>
+      </w:r>
+      <w:proofErr w:type="spellStart"/>
+      <w:r>
+        <w:rPr>
+          <w:rFonts w:cstheme="minorHAnsi"/>
+          <w:color w:val="1F2937"/>
+          <w:shd w:val="clear" w:color="auto" w:fill="F3F4F6"/>
+        </w:rPr>
+        <w:t>adafruit-circuitpython-dht</w:t>
+      </w:r>
+      <w:proofErr w:type="spellEnd"/>
+    </w:p>
+    <w:p>
+      <w:pPr>
+        <w:rPr>
+          <w:rFonts w:cstheme="minorHAnsi"/>
+        </w:rPr>
+      </w:pPr>
+    </w:p>
+    <w:p>
+      <w:pPr>
+        <w:rPr>
+          <w:rFonts w:cstheme="minorHAnsi"/>
+          <w:b/>
+          <w:bCs/>
+          <w:u w:val="single"/>
+        </w:rPr>
+      </w:pPr>
+      <w:r>
+        <w:rPr>
+          <w:rFonts w:cstheme="minorHAnsi"/>
+          <w:b/>
+          <w:bCs/>
+          <w:u w:val="single"/>
+        </w:rPr>
+        <w:t>Dependencies list:</w:t>
+      </w:r>
+    </w:p>
+    <w:p>
+      <w:pPr>
+        <w:rPr>
+          <w:rFonts w:cstheme="minorHAnsi"/>
+          <w:b/>
+          <w:bCs/>
+        </w:rPr>
+      </w:pPr>
+      <w:r>
+        <w:rPr>
+          <w:rFonts w:cstheme="minorHAnsi"/>
+          <w:b/>
+          <w:bCs/>
+        </w:rPr>
+        <w:t>Dev</w:t>
+      </w:r>
+    </w:p>
+    <w:p>
+      <w:pPr>
+        <w:rPr>
+          <w:rFonts w:cstheme="minorHAnsi"/>
+        </w:rPr>
+      </w:pPr>
+      <w:proofErr w:type="spellStart"/>
+      <w:r>
+        <w:rPr>
+          <w:rFonts w:cstheme="minorHAnsi"/>
+        </w:rPr>
+        <w:t>Sudo</w:t>
+      </w:r>
+      <w:proofErr w:type="spellEnd"/>
+      <w:r>
+        <w:rPr>
+          <w:rFonts w:cstheme="minorHAnsi"/>
+        </w:rPr>
+        <w:t xml:space="preserve"> apt-get install python3-dev</w:t>
+      </w:r>
+    </w:p>
+    <w:p>
+      <w:pPr>
+        <w:rPr>
+          <w:rFonts w:cstheme="minorHAnsi"/>
+          <w:b/>
+          <w:bCs/>
+          <w:u w:val="single"/>
+        </w:rPr>
+      </w:pPr>
+    </w:p>
+    <w:p>
+      <w:pPr>
+        <w:rPr>
+          <w:rFonts w:cstheme="minorHAnsi"/>
+          <w:b/>
+          <w:bCs/>
+        </w:rPr>
+      </w:pPr>
+      <w:r>
+        <w:rPr>
+          <w:rFonts w:cstheme="minorHAnsi"/>
+          <w:b/>
+          <w:bCs/>
+        </w:rPr>
+        <w:t>PIP</w:t>
+      </w:r>
+    </w:p>
+    <w:p>
+      <w:pPr>
+        <w:rPr>
+          <w:rFonts w:cstheme="minorHAnsi"/>
+        </w:rPr>
+      </w:pPr>
+      <w:proofErr w:type="spellStart"/>
+      <w:r>
+        <w:rPr>
+          <w:rFonts w:cstheme="minorHAnsi"/>
+          <w:color w:val="202124"/>
+          <w:shd w:val="clear" w:color="auto" w:fill="FFFFFF"/>
+        </w:rPr>
+        <w:t>sudo</w:t>
+      </w:r>
+      <w:proofErr w:type="spellEnd"/>
+      <w:r>
+        <w:rPr>
+          <w:rFonts w:cstheme="minorHAnsi"/>
+          <w:color w:val="202124"/>
+          <w:shd w:val="clear" w:color="auto" w:fill="FFFFFF"/>
+        </w:rPr>
         <w:t xml:space="preserve"> apt-get install python3-pip</w:t>
       </w:r>
     </w:p>
@@ -696,7 +719,6 @@
           <w:color w:val="1F2937"/>
           <w:shd w:val="clear" w:color="auto" w:fill="F3F4F6"/>
         </w:rPr>
-        <w:lastRenderedPageBreak/>
         <w:t>Picamera</w:t>
       </w:r>
       <w:proofErr w:type="spellEnd"/>
@@ -782,15 +804,7 @@
           <w:color w:val="1F2937"/>
           <w:shd w:val="clear" w:color="auto" w:fill="F3F4F6"/>
         </w:rPr>
-        <w:t xml:space="preserve"> apt install python3-</w:t>
-      </w:r>
-      <w:r>
-        <w:rPr>
-          <w:rFonts w:cstheme="minorHAnsi"/>
-          <w:color w:val="1F2937"/>
-          <w:shd w:val="clear" w:color="auto" w:fill="F3F4F6"/>
-        </w:rPr>
-        <w:t>RPI.GPIO</w:t>
+        <w:t xml:space="preserve"> apt install python3-RPI.GPIO</w:t>
       </w:r>
     </w:p>
     <w:p>
@@ -1055,15 +1069,7 @@
           <w:color w:val="1F2937"/>
           <w:shd w:val="clear" w:color="auto" w:fill="F3F4F6"/>
         </w:rPr>
-        <w:t xml:space="preserve"> apt install </w:t>
-      </w:r>
-      <w:r>
-        <w:rPr>
-          <w:rFonts w:cstheme="minorHAnsi"/>
-          <w:color w:val="1F2937"/>
-          <w:shd w:val="clear" w:color="auto" w:fill="F3F4F6"/>
-        </w:rPr>
-        <w:t>python3-libgpiod</w:t>
+        <w:t xml:space="preserve"> apt install python3-libgpiod</w:t>
       </w:r>
     </w:p>
     <w:p>
@@ -1573,7 +1579,6 @@
   <w:style w:type="character" w:default="1" w:styleId="DefaultParagraphFont">
     <w:name w:val="Default Paragraph Font"/>
     <w:uiPriority w:val="1"/>
-    <w:semiHidden/>
     <w:unhideWhenUsed/>
   </w:style>
   <w:style w:type="table" w:default="1" w:styleId="TableNormal">

</xml_diff>